<commit_message>
resolve issue Nested paragraphs caused by when bullet ilvl >= 1 #1
</commit_message>
<xml_diff>
--- a/src/tests/data/tests.builder.docx.test_build_docx.docx
+++ b/src/tests/data/tests.builder.docx.test_build_docx.docx
@@ -32,10 +32,10 @@
       <w:pPr>
         <w:numPr>
           <w:ilvl w:val="0"/>
-          <w:numId w:val="7624"/>
+          <w:numId w:val="6239"/>
         </w:numPr>
       </w:pPr>
-      <w:hyperlink r:id="#prelude-to-war" w:tgtFrame="_blank">
+      <w:hyperlink w:id="#prelude-to-war" w:tgtFrame="_blank">
         <w:r>
           <w:t xml:space="preserve">Prelude to War</w:t>
         </w:r>
@@ -45,49 +45,49 @@
       <w:pPr>
         <w:numPr>
           <w:ilvl w:val="0"/>
-          <w:numId w:val="7624"/>
+          <w:numId w:val="6239"/>
         </w:numPr>
       </w:pPr>
-      <w:hyperlink r:id="#military-contributions" w:tgtFrame="_blank">
+      <w:hyperlink w:id="#military-contributions" w:tgtFrame="_blank">
         <w:r>
           <w:t xml:space="preserve">Military Contributions</w:t>
         </w:r>
       </w:hyperlink>
-      <w:p>
-        <w:pPr>
-          <w:numPr>
-            <w:ilvl w:val="1"/>
-            <w:numId w:val="2495"/>
-          </w:numPr>
-        </w:pPr>
-        <w:hyperlink r:id="#european-theatre" w:tgtFrame="_blank">
-          <w:r>
-            <w:t xml:space="preserve">European Theatre</w:t>
-          </w:r>
-        </w:hyperlink>
-      </w:p>
-      <w:p>
-        <w:pPr>
-          <w:numPr>
-            <w:ilvl w:val="1"/>
-            <w:numId w:val="2495"/>
-          </w:numPr>
-        </w:pPr>
-        <w:hyperlink r:id="#pacific-theatre" w:tgtFrame="_blank">
-          <w:r>
-            <w:t xml:space="preserve">Pacific Theatre</w:t>
-          </w:r>
-        </w:hyperlink>
-      </w:p>
+    </w:p>
+    <w:p>
+      <w:pPr>
+        <w:numPr>
+          <w:ilvl w:val="1"/>
+          <w:numId w:val="6239"/>
+        </w:numPr>
+      </w:pPr>
+      <w:hyperlink w:id="#european-theatre" w:tgtFrame="_blank">
+        <w:r>
+          <w:t xml:space="preserve">European Theatre</w:t>
+        </w:r>
+      </w:hyperlink>
+    </w:p>
+    <w:p>
+      <w:pPr>
+        <w:numPr>
+          <w:ilvl w:val="1"/>
+          <w:numId w:val="6239"/>
+        </w:numPr>
+      </w:pPr>
+      <w:hyperlink w:id="#pacific-theatre" w:tgtFrame="_blank">
+        <w:r>
+          <w:t xml:space="preserve">Pacific Theatre</w:t>
+        </w:r>
+      </w:hyperlink>
     </w:p>
     <w:p>
       <w:pPr>
         <w:numPr>
           <w:ilvl w:val="0"/>
-          <w:numId w:val="7624"/>
+          <w:numId w:val="6239"/>
         </w:numPr>
       </w:pPr>
-      <w:hyperlink r:id="#home-front" w:tgtFrame="_blank">
+      <w:hyperlink w:id="#home-front" w:tgtFrame="_blank">
         <w:r>
           <w:t xml:space="preserve">Home Front</w:t>
         </w:r>
@@ -97,10 +97,10 @@
       <w:pPr>
         <w:numPr>
           <w:ilvl w:val="0"/>
-          <w:numId w:val="7624"/>
+          <w:numId w:val="6239"/>
         </w:numPr>
       </w:pPr>
-      <w:hyperlink r:id="#post-war-impact" w:tgtFrame="_blank">
+      <w:hyperlink w:id="#post-war-impact" w:tgtFrame="_blank">
         <w:r>
           <w:t xml:space="preserve">Post-War Impact</w:t>
         </w:r>
@@ -110,10 +110,10 @@
       <w:pPr>
         <w:numPr>
           <w:ilvl w:val="0"/>
-          <w:numId w:val="7624"/>
+          <w:numId w:val="6239"/>
         </w:numPr>
       </w:pPr>
-      <w:hyperlink r:id="#key-figures" w:tgtFrame="_blank">
+      <w:hyperlink w:id="#key-figures" w:tgtFrame="_blank">
         <w:r>
           <w:t xml:space="preserve">Key Figures</w:t>
         </w:r>
@@ -123,10 +123,10 @@
       <w:pPr>
         <w:numPr>
           <w:ilvl w:val="0"/>
-          <w:numId w:val="7624"/>
+          <w:numId w:val="6239"/>
         </w:numPr>
       </w:pPr>
-      <w:hyperlink r:id="#references" w:tgtFrame="_blank">
+      <w:hyperlink w:id="#references" w:tgtFrame="_blank">
         <w:r>
           <w:t xml:space="preserve">References</w:t>
         </w:r>
@@ -146,7 +146,7 @@
       <w:pPr>
         <w:numPr>
           <w:ilvl w:val="0"/>
-          <w:numId w:val="1230"/>
+          <w:numId w:val="1570"/>
         </w:numPr>
       </w:pPr>
       <w:r>
@@ -163,7 +163,7 @@
       <w:pPr>
         <w:numPr>
           <w:ilvl w:val="0"/>
-          <w:numId w:val="1230"/>
+          <w:numId w:val="1570"/>
         </w:numPr>
       </w:pPr>
       <w:r>
@@ -193,7 +193,7 @@
       <w:pPr>
         <w:numPr>
           <w:ilvl w:val="0"/>
-          <w:numId w:val="1211"/>
+          <w:numId w:val="3404"/>
         </w:numPr>
       </w:pPr>
       <w:r>
@@ -204,7 +204,7 @@
       <w:pPr>
         <w:numPr>
           <w:ilvl w:val="0"/>
-          <w:numId w:val="1211"/>
+          <w:numId w:val="3404"/>
         </w:numPr>
       </w:pPr>
       <w:r>
@@ -239,7 +239,7 @@
       <w:pPr>
         <w:numPr>
           <w:ilvl w:val="0"/>
-          <w:numId w:val="6301"/>
+          <w:numId w:val="5101"/>
         </w:numPr>
       </w:pPr>
       <w:r>
@@ -264,32 +264,32 @@
         <w:t xml:space="preserve">.
 </w:t>
       </w:r>
-      <w:p>
-        <w:pPr>
-          <w:numPr>
-            <w:ilvl w:val="1"/>
-            <w:numId w:val="7530"/>
-          </w:numPr>
-        </w:pPr>
-        <w:r>
-          <w:t xml:space="preserve">The </w:t>
-        </w:r>
-        <w:r>
-          <w:rPr>
-            <w:b/>
-          </w:rPr>
-          <w:t xml:space="preserve">9th Division</w:t>
-        </w:r>
-        <w:r>
-          <w:t xml:space="preserve"> played a crucial role in these battles.</w:t>
-        </w:r>
-      </w:p>
+    </w:p>
+    <w:p>
+      <w:pPr>
+        <w:numPr>
+          <w:ilvl w:val="1"/>
+          <w:numId w:val="5101"/>
+        </w:numPr>
+      </w:pPr>
+      <w:r>
+        <w:t xml:space="preserve">The </w:t>
+      </w:r>
+      <w:r>
+        <w:rPr>
+          <w:b/>
+        </w:rPr>
+        <w:t xml:space="preserve">9th Division</w:t>
+      </w:r>
+      <w:r>
+        <w:t xml:space="preserve"> played a crucial role in these battles.</w:t>
+      </w:r>
     </w:p>
     <w:p>
       <w:pPr>
         <w:numPr>
           <w:ilvl w:val="0"/>
-          <w:numId w:val="6301"/>
+          <w:numId w:val="5101"/>
         </w:numPr>
       </w:pPr>
       <w:r>
@@ -305,7 +305,7 @@
       <w:pPr>
         <w:numPr>
           <w:ilvl w:val="0"/>
-          <w:numId w:val="1100"/>
+          <w:numId w:val="4670"/>
         </w:numPr>
       </w:pPr>
       <w:r>
@@ -322,7 +322,7 @@
       <w:pPr>
         <w:numPr>
           <w:ilvl w:val="0"/>
-          <w:numId w:val="1100"/>
+          <w:numId w:val="4670"/>
         </w:numPr>
       </w:pPr>
       <w:r>
@@ -339,7 +339,7 @@
       <w:pPr>
         <w:numPr>
           <w:ilvl w:val="0"/>
-          <w:numId w:val="1100"/>
+          <w:numId w:val="4670"/>
         </w:numPr>
       </w:pPr>
       <w:r>
@@ -366,7 +366,7 @@
       <w:pPr>
         <w:numPr>
           <w:ilvl w:val="0"/>
-          <w:numId w:val="9013"/>
+          <w:numId w:val="5101"/>
         </w:numPr>
       </w:pPr>
       <w:r>
@@ -377,7 +377,7 @@
       <w:pPr>
         <w:numPr>
           <w:ilvl w:val="0"/>
-          <w:numId w:val="9013"/>
+          <w:numId w:val="5101"/>
         </w:numPr>
       </w:pPr>
       <w:r>
@@ -402,7 +402,7 @@
       <w:pPr>
         <w:numPr>
           <w:ilvl w:val="0"/>
-          <w:numId w:val="5993"/>
+          <w:numId w:val="1813"/>
         </w:numPr>
       </w:pPr>
       <w:r>
@@ -422,7 +422,7 @@
       <w:pPr>
         <w:numPr>
           <w:ilvl w:val="0"/>
-          <w:numId w:val="5993"/>
+          <w:numId w:val="1813"/>
         </w:numPr>
       </w:pPr>
       <w:r>
@@ -461,7 +461,7 @@
       <w:pPr>
         <w:numPr>
           <w:ilvl w:val="0"/>
-          <w:numId w:val="9447"/>
+          <w:numId w:val="6468"/>
         </w:numPr>
       </w:pPr>
       <w:r>
@@ -472,7 +472,7 @@
       <w:pPr>
         <w:numPr>
           <w:ilvl w:val="0"/>
-          <w:numId w:val="9447"/>
+          <w:numId w:val="6468"/>
         </w:numPr>
       </w:pPr>
       <w:r>
@@ -489,7 +489,7 @@
       <w:pPr>
         <w:numPr>
           <w:ilvl w:val="0"/>
-          <w:numId w:val="9447"/>
+          <w:numId w:val="6468"/>
         </w:numPr>
       </w:pPr>
       <w:r>
@@ -523,42 +523,65 @@
       <w:pPr>
         <w:numPr>
           <w:ilvl w:val="0"/>
-          <w:numId w:val="6106"/>
+          <w:numId w:val="9290"/>
         </w:numPr>
       </w:pPr>
       <w:r>
         <w:t xml:space="preserve">The role of women in the workforce expanded significantly, with many taking on jobs traditionally held by men.
 </w:t>
       </w:r>
-      <w:p>
-        <w:pPr>
-          <w:numPr>
-            <w:ilvl w:val="1"/>
-            <w:numId w:val="2352"/>
-          </w:numPr>
-        </w:pPr>
-        <w:r>
-          <w:t xml:space="preserve">The establishment of the </w:t>
-        </w:r>
-        <w:r>
-          <w:rPr>
-            <w:b/>
-          </w:rPr>
-          <w:t xml:space="preserve">Australian Women's Army Service</w:t>
-        </w:r>
-        <w:r>
-          <w:t xml:space="preserve"> (AWAS) and the </w:t>
-        </w:r>
-        <w:r>
-          <w:rPr>
-            <w:b/>
-          </w:rPr>
-          <w:t xml:space="preserve">Women's Auxiliary Australian Air Force</w:t>
-        </w:r>
-        <w:r>
-          <w:t xml:space="preserve"> (WAAAF) marked key developments.</w:t>
-        </w:r>
-      </w:p>
+    </w:p>
+    <w:p>
+      <w:pPr>
+        <w:numPr>
+          <w:ilvl w:val="1"/>
+          <w:numId w:val="9290"/>
+        </w:numPr>
+      </w:pPr>
+      <w:r>
+        <w:t xml:space="preserve">The establishment of the </w:t>
+      </w:r>
+      <w:r>
+        <w:rPr>
+          <w:b/>
+        </w:rPr>
+        <w:t xml:space="preserve">Australian Women's Army Service</w:t>
+      </w:r>
+      <w:r>
+        <w:t xml:space="preserve"> (AWAS) and the </w:t>
+      </w:r>
+      <w:r>
+        <w:rPr>
+          <w:b/>
+        </w:rPr>
+        <w:t xml:space="preserve">Women's Auxiliary Australian Air Force</w:t>
+      </w:r>
+      <w:r>
+        <w:t xml:space="preserve"> (WAAAF) marked key developments.
+</w:t>
+      </w:r>
+    </w:p>
+    <w:p>
+      <w:pPr>
+        <w:numPr>
+          <w:ilvl w:val="2"/>
+          <w:numId w:val="9290"/>
+        </w:numPr>
+      </w:pPr>
+      <w:r>
+        <w:t xml:space="preserve">this is a third level bullet point</w:t>
+      </w:r>
+    </w:p>
+    <w:p>
+      <w:pPr>
+        <w:numPr>
+          <w:ilvl w:val="1"/>
+          <w:numId w:val="9290"/>
+        </w:numPr>
+      </w:pPr>
+      <w:r>
+        <w:t xml:space="preserve">this is a third level bullet point</w:t>
+      </w:r>
     </w:p>
     <w:p>
       <w:r>
@@ -574,7 +597,7 @@
       <w:pPr>
         <w:numPr>
           <w:ilvl w:val="0"/>
-          <w:numId w:val="8207"/>
+          <w:numId w:val="8128"/>
         </w:numPr>
       </w:pPr>
       <w:r>
@@ -585,7 +608,7 @@
       <w:pPr>
         <w:numPr>
           <w:ilvl w:val="0"/>
-          <w:numId w:val="8207"/>
+          <w:numId w:val="8128"/>
         </w:numPr>
       </w:pPr>
       <w:r>
@@ -610,7 +633,7 @@
       <w:pPr>
         <w:numPr>
           <w:ilvl w:val="0"/>
-          <w:numId w:val="1457"/>
+          <w:numId w:val="5125"/>
         </w:numPr>
       </w:pPr>
       <w:r>
@@ -621,7 +644,7 @@
       <w:pPr>
         <w:numPr>
           <w:ilvl w:val="0"/>
-          <w:numId w:val="1457"/>
+          <w:numId w:val="5125"/>
         </w:numPr>
       </w:pPr>
       <w:r>
@@ -637,7 +660,7 @@
       <w:pPr>
         <w:numPr>
           <w:ilvl w:val="0"/>
-          <w:numId w:val="7593"/>
+          <w:numId w:val="1670"/>
         </w:numPr>
       </w:pPr>
       <w:r>
@@ -654,7 +677,7 @@
       <w:pPr>
         <w:numPr>
           <w:ilvl w:val="0"/>
-          <w:numId w:val="7593"/>
+          <w:numId w:val="1670"/>
         </w:numPr>
       </w:pPr>
       <w:r>
@@ -671,7 +694,7 @@
       <w:pPr>
         <w:numPr>
           <w:ilvl w:val="0"/>
-          <w:numId w:val="7593"/>
+          <w:numId w:val="1670"/>
         </w:numPr>
       </w:pPr>
       <w:r>
@@ -693,13 +716,13 @@
       <w:pPr>
         <w:numPr>
           <w:ilvl w:val="0"/>
-          <w:numId w:val="7022"/>
+          <w:numId w:val="2174"/>
         </w:numPr>
       </w:pPr>
       <w:r>
         <w:t xml:space="preserve">Australian War Memorial. </w:t>
       </w:r>
-      <w:hyperlink r:id="https://www.awm.gov.au/articles/second-world-war" w:tgtFrame="_blank">
+      <w:hyperlink w:id="https://www.awm.gov.au/articles/second-world-war" w:tgtFrame="_blank">
         <w:r>
           <w:t xml:space="preserve">Australia's War 1939-1945</w:t>
         </w:r>
@@ -709,13 +732,13 @@
       <w:pPr>
         <w:numPr>
           <w:ilvl w:val="0"/>
-          <w:numId w:val="7022"/>
+          <w:numId w:val="2174"/>
         </w:numPr>
       </w:pPr>
       <w:r>
         <w:t xml:space="preserve">Department of Veterans' Affairs. </w:t>
       </w:r>
-      <w:hyperlink r:id="https://anzacportal.dva.gov.au/wars-and-missions/ww2" w:tgtFrame="_blank">
+      <w:hyperlink w:id="https://anzacportal.dva.gov.au/wars-and-missions/ww2" w:tgtFrame="_blank">
         <w:r>
           <w:t xml:space="preserve">Australia and the Second World War</w:t>
         </w:r>
@@ -725,7 +748,7 @@
       <w:pPr>
         <w:numPr>
           <w:ilvl w:val="0"/>
-          <w:numId w:val="7022"/>
+          <w:numId w:val="2174"/>
         </w:numPr>
       </w:pPr>
       <w:r>

</xml_diff>

<commit_message>
create placeholder style compilers
</commit_message>
<xml_diff>
--- a/src/tests/data/tests.builder.docx.test_build_docx.docx
+++ b/src/tests/data/tests.builder.docx.test_build_docx.docx
@@ -9,22 +9,46 @@
       <w:docGrid w:linePitch="360"/>
     </w:sectPr>
     <w:p>
+      <w:pPr>
+        <w:pStyle w:val="Heading1"/>
+      </w:pPr>
       <w:r>
+        <w:rPr>
+          <w:rStyle w:val="Normal"/>
+        </w:rPr>
         <w:t xml:space="preserve">Australia's Involvement in World War II</w:t>
       </w:r>
     </w:p>
     <w:p>
+      <w:pPr>
+        <w:pStyle w:val="Heading2"/>
+      </w:pPr>
       <w:r>
+        <w:rPr>
+          <w:rStyle w:val="Normal"/>
+        </w:rPr>
         <w:t xml:space="preserve">Overview</w:t>
       </w:r>
     </w:p>
     <w:p>
+      <w:pPr>
+        <w:pStyle w:val="Normal"/>
+      </w:pPr>
       <w:r>
+        <w:rPr>
+          <w:rStyle w:val="Normal"/>
+        </w:rPr>
         <w:t xml:space="preserve">Australia played a significant role in World War II, both in the Pacific and European theatres. This report covers various aspects of Australia's participation in the war, highlighting key events, contributions, and the impact on Australian society.</w:t>
       </w:r>
     </w:p>
     <w:p>
+      <w:pPr>
+        <w:pStyle w:val="Heading2"/>
+      </w:pPr>
       <w:r>
+        <w:rPr>
+          <w:rStyle w:val="Normal"/>
+        </w:rPr>
         <w:t xml:space="preserve">Table of Contents</w:t>
       </w:r>
     </w:p>
@@ -32,8 +56,9 @@
       <w:pPr>
         <w:numPr>
           <w:ilvl w:val="0"/>
-          <w:numId w:val="6239"/>
+          <w:numId w:val="6308"/>
         </w:numPr>
+        <w:pStyle w:val="ListBullet"/>
       </w:pPr>
       <w:hyperlink w:id="#prelude-to-war" w:tgtFrame="_blank">
         <w:r>
@@ -45,8 +70,9 @@
       <w:pPr>
         <w:numPr>
           <w:ilvl w:val="0"/>
-          <w:numId w:val="6239"/>
+          <w:numId w:val="6308"/>
         </w:numPr>
+        <w:pStyle w:val="ListBullet"/>
       </w:pPr>
       <w:hyperlink w:id="#military-contributions" w:tgtFrame="_blank">
         <w:r>
@@ -58,8 +84,9 @@
       <w:pPr>
         <w:numPr>
           <w:ilvl w:val="1"/>
-          <w:numId w:val="6239"/>
+          <w:numId w:val="6308"/>
         </w:numPr>
+        <w:pStyle w:val="ListNumber"/>
       </w:pPr>
       <w:hyperlink w:id="#european-theatre" w:tgtFrame="_blank">
         <w:r>
@@ -71,8 +98,9 @@
       <w:pPr>
         <w:numPr>
           <w:ilvl w:val="1"/>
-          <w:numId w:val="6239"/>
+          <w:numId w:val="6308"/>
         </w:numPr>
+        <w:pStyle w:val="ListNumber"/>
       </w:pPr>
       <w:hyperlink w:id="#pacific-theatre" w:tgtFrame="_blank">
         <w:r>
@@ -84,8 +112,9 @@
       <w:pPr>
         <w:numPr>
           <w:ilvl w:val="0"/>
-          <w:numId w:val="6239"/>
+          <w:numId w:val="6308"/>
         </w:numPr>
+        <w:pStyle w:val="ListBullet"/>
       </w:pPr>
       <w:hyperlink w:id="#home-front" w:tgtFrame="_blank">
         <w:r>
@@ -97,8 +126,9 @@
       <w:pPr>
         <w:numPr>
           <w:ilvl w:val="0"/>
-          <w:numId w:val="6239"/>
+          <w:numId w:val="6308"/>
         </w:numPr>
+        <w:pStyle w:val="ListBullet"/>
       </w:pPr>
       <w:hyperlink w:id="#post-war-impact" w:tgtFrame="_blank">
         <w:r>
@@ -110,8 +140,9 @@
       <w:pPr>
         <w:numPr>
           <w:ilvl w:val="0"/>
-          <w:numId w:val="6239"/>
+          <w:numId w:val="6308"/>
         </w:numPr>
+        <w:pStyle w:val="ListBullet"/>
       </w:pPr>
       <w:hyperlink w:id="#key-figures" w:tgtFrame="_blank">
         <w:r>
@@ -123,8 +154,9 @@
       <w:pPr>
         <w:numPr>
           <w:ilvl w:val="0"/>
-          <w:numId w:val="6239"/>
+          <w:numId w:val="6308"/>
         </w:numPr>
+        <w:pStyle w:val="ListBullet"/>
       </w:pPr>
       <w:hyperlink w:id="#references" w:tgtFrame="_blank">
         <w:r>
@@ -133,12 +165,24 @@
       </w:hyperlink>
     </w:p>
     <w:p>
+      <w:pPr>
+        <w:pStyle w:val="Heading2"/>
+      </w:pPr>
       <w:r>
+        <w:rPr>
+          <w:rStyle w:val="Normal"/>
+        </w:rPr>
         <w:t xml:space="preserve">Prelude to War</w:t>
       </w:r>
     </w:p>
     <w:p>
+      <w:pPr>
+        <w:pStyle w:val="Heading3"/>
+      </w:pPr>
       <w:r>
+        <w:rPr>
+          <w:rStyle w:val="Normal"/>
+        </w:rPr>
         <w:t xml:space="preserve">Political Context</w:t>
       </w:r>
     </w:p>
@@ -146,16 +190,21 @@
       <w:pPr>
         <w:numPr>
           <w:ilvl w:val="0"/>
-          <w:numId w:val="1570"/>
+          <w:numId w:val="3423"/>
         </w:numPr>
+        <w:pStyle w:val="ListNumber"/>
       </w:pPr>
       <w:r>
         <w:rPr>
+          <w:rStyle w:val="Strong"/>
           <w:b/>
         </w:rPr>
         <w:t xml:space="preserve">Australia</w:t>
       </w:r>
       <w:r>
+        <w:rPr>
+          <w:rStyle w:val="Normal"/>
+        </w:rPr>
         <w:t xml:space="preserve"> declared war on Germany on 3 September 1939, following the United Kingdom's declaration.</w:t>
       </w:r>
     </w:p>
@@ -163,29 +212,49 @@
       <w:pPr>
         <w:numPr>
           <w:ilvl w:val="0"/>
-          <w:numId w:val="1570"/>
+          <w:numId w:val="3423"/>
         </w:numPr>
+        <w:pStyle w:val="ListNumber"/>
       </w:pPr>
       <w:r>
+        <w:rPr>
+          <w:rStyle w:val="Normal"/>
+        </w:rPr>
         <w:t xml:space="preserve">Prime Minister </w:t>
       </w:r>
       <w:r>
         <w:rPr>
+          <w:rStyle w:val="Strong"/>
           <w:b/>
         </w:rPr>
         <w:t xml:space="preserve">Robert Menzies</w:t>
       </w:r>
       <w:r>
+        <w:rPr>
+          <w:rStyle w:val="Normal"/>
+        </w:rPr>
         <w:t xml:space="preserve"> announced the declaration on national radio.</w:t>
       </w:r>
     </w:p>
     <w:p>
+      <w:pPr>
+        <w:pStyle w:val="Normal"/>
+      </w:pPr>
       <w:r>
+        <w:rPr>
+          <w:rStyle w:val="Normal"/>
+        </w:rPr>
         <w:t xml:space="preserve">"Fellow Australians, it is my melancholy duty to inform you officially that in consequence of a persistence by Germany in her invasion of Poland, Great Britain has declared war upon her and that, as a result, Australia is also at war." - Robert Menzies</w:t>
       </w:r>
     </w:p>
     <w:p>
+      <w:pPr>
+        <w:pStyle w:val="Heading3"/>
+      </w:pPr>
       <w:r>
+        <w:rPr>
+          <w:rStyle w:val="Normal"/>
+        </w:rPr>
         <w:t xml:space="preserve">Early Preparations</w:t>
       </w:r>
     </w:p>
@@ -193,10 +262,14 @@
       <w:pPr>
         <w:numPr>
           <w:ilvl w:val="0"/>
-          <w:numId w:val="3404"/>
+          <w:numId w:val="9129"/>
         </w:numPr>
+        <w:pStyle w:val="ListNumber"/>
       </w:pPr>
       <w:r>
+        <w:rPr>
+          <w:rStyle w:val="Normal"/>
+        </w:rPr>
         <w:t xml:space="preserve">Australia began mobilizing its military forces and implemented measures for the defense of the nation.</w:t>
       </w:r>
     </w:p>
@@ -204,34 +277,60 @@
       <w:pPr>
         <w:numPr>
           <w:ilvl w:val="0"/>
-          <w:numId w:val="3404"/>
+          <w:numId w:val="9129"/>
         </w:numPr>
+        <w:pStyle w:val="ListNumber"/>
       </w:pPr>
       <w:r>
+        <w:rPr>
+          <w:rStyle w:val="Normal"/>
+        </w:rPr>
         <w:t xml:space="preserve">The Australian government introduced </w:t>
       </w:r>
       <w:r>
         <w:rPr>
+          <w:rStyle w:val="Strong"/>
           <w:b/>
         </w:rPr>
         <w:t xml:space="preserve">conscription</w:t>
       </w:r>
       <w:r>
+        <w:rPr>
+          <w:rStyle w:val="Normal"/>
+        </w:rPr>
         <w:t xml:space="preserve"> for home defense but initially relied on volunteers for overseas service.</w:t>
       </w:r>
     </w:p>
     <w:p>
+      <w:pPr>
+        <w:pStyle w:val="Heading2"/>
+      </w:pPr>
       <w:r>
+        <w:rPr>
+          <w:rStyle w:val="Normal"/>
+        </w:rPr>
         <w:t xml:space="preserve">Military Contributions</w:t>
       </w:r>
     </w:p>
     <w:p>
+      <w:pPr>
+        <w:pStyle w:val="Heading3"/>
+      </w:pPr>
       <w:r>
+        <w:rPr>
+          <w:rStyle w:val="Normal"/>
+        </w:rPr>
         <w:t xml:space="preserve">European Theatre</w:t>
       </w:r>
     </w:p>
     <w:p>
+      <w:pPr>
+        <w:pStyle w:val="Heading4"/>
+      </w:pPr>
       <w:r>
+        <w:rPr>
+          <w:rStyle w:val="Normal"/>
+        </w:rPr>
         <w:t xml:space="preserve">North Africa</w:t>
       </w:r>
     </w:p>
@@ -239,28 +338,40 @@
       <w:pPr>
         <w:numPr>
           <w:ilvl w:val="0"/>
-          <w:numId w:val="5101"/>
+          <w:numId w:val="1134"/>
         </w:numPr>
+        <w:pStyle w:val="ListNumber"/>
       </w:pPr>
       <w:r>
+        <w:rPr>
+          <w:rStyle w:val="Normal"/>
+        </w:rPr>
         <w:t xml:space="preserve">Australian forces were involved in significant campaigns in North Africa, including the </w:t>
       </w:r>
       <w:r>
         <w:rPr>
+          <w:rStyle w:val="Strong"/>
           <w:b/>
         </w:rPr>
         <w:t xml:space="preserve">Siege of Tobruk</w:t>
       </w:r>
       <w:r>
+        <w:rPr>
+          <w:rStyle w:val="Normal"/>
+        </w:rPr>
         <w:t xml:space="preserve"> and the </w:t>
       </w:r>
       <w:r>
         <w:rPr>
+          <w:rStyle w:val="Strong"/>
           <w:b/>
         </w:rPr>
         <w:t xml:space="preserve">Second Battle of El Alamein</w:t>
       </w:r>
       <w:r>
+        <w:rPr>
+          <w:rStyle w:val="Normal"/>
+        </w:rPr>
         <w:t xml:space="preserve">.
 </w:t>
       </w:r>
@@ -269,19 +380,27 @@
       <w:pPr>
         <w:numPr>
           <w:ilvl w:val="1"/>
-          <w:numId w:val="5101"/>
+          <w:numId w:val="1134"/>
         </w:numPr>
+        <w:pStyle w:val="ListNumber"/>
       </w:pPr>
       <w:r>
+        <w:rPr>
+          <w:rStyle w:val="Normal"/>
+        </w:rPr>
         <w:t xml:space="preserve">The </w:t>
       </w:r>
       <w:r>
         <w:rPr>
+          <w:rStyle w:val="Strong"/>
           <w:b/>
         </w:rPr>
         <w:t xml:space="preserve">9th Division</w:t>
       </w:r>
       <w:r>
+        <w:rPr>
+          <w:rStyle w:val="Normal"/>
+        </w:rPr>
         <w:t xml:space="preserve"> played a crucial role in these battles.</w:t>
       </w:r>
     </w:p>
@@ -289,15 +408,25 @@
       <w:pPr>
         <w:numPr>
           <w:ilvl w:val="0"/>
-          <w:numId w:val="5101"/>
+          <w:numId w:val="1134"/>
         </w:numPr>
+        <w:pStyle w:val="ListNumber"/>
       </w:pPr>
       <w:r>
+        <w:rPr>
+          <w:rStyle w:val="Normal"/>
+        </w:rPr>
         <w:t xml:space="preserve">Australians also fought in Greece and Crete, facing a challenging campaign against German forces.</w:t>
       </w:r>
     </w:p>
     <w:p>
+      <w:pPr>
+        <w:pStyle w:val="Heading4"/>
+      </w:pPr>
       <w:r>
+        <w:rPr>
+          <w:rStyle w:val="Normal"/>
+        </w:rPr>
         <w:t xml:space="preserve">Key Battles</w:t>
       </w:r>
     </w:p>
@@ -305,16 +434,21 @@
       <w:pPr>
         <w:numPr>
           <w:ilvl w:val="0"/>
-          <w:numId w:val="4670"/>
+          <w:numId w:val="2768"/>
         </w:numPr>
+        <w:pStyle w:val="ListBullet"/>
       </w:pPr>
       <w:r>
         <w:rPr>
+          <w:rStyle w:val="Strong"/>
           <w:b/>
         </w:rPr>
         <w:t xml:space="preserve">Battle of Greece</w:t>
       </w:r>
       <w:r>
+        <w:rPr>
+          <w:rStyle w:val="Normal"/>
+        </w:rPr>
         <w:t xml:space="preserve"> (1941)</w:t>
       </w:r>
     </w:p>
@@ -322,16 +456,21 @@
       <w:pPr>
         <w:numPr>
           <w:ilvl w:val="0"/>
-          <w:numId w:val="4670"/>
+          <w:numId w:val="2768"/>
         </w:numPr>
+        <w:pStyle w:val="ListBullet"/>
       </w:pPr>
       <w:r>
         <w:rPr>
+          <w:rStyle w:val="Strong"/>
           <w:b/>
         </w:rPr>
         <w:t xml:space="preserve">Siege of Tobruk</w:t>
       </w:r>
       <w:r>
+        <w:rPr>
+          <w:rStyle w:val="Normal"/>
+        </w:rPr>
         <w:t xml:space="preserve"> (1941)</w:t>
       </w:r>
     </w:p>
@@ -339,26 +478,43 @@
       <w:pPr>
         <w:numPr>
           <w:ilvl w:val="0"/>
-          <w:numId w:val="4670"/>
+          <w:numId w:val="2768"/>
         </w:numPr>
+        <w:pStyle w:val="ListBullet"/>
       </w:pPr>
       <w:r>
         <w:rPr>
+          <w:rStyle w:val="Strong"/>
           <w:b/>
         </w:rPr>
         <w:t xml:space="preserve">Second Battle of El Alamein</w:t>
       </w:r>
       <w:r>
+        <w:rPr>
+          <w:rStyle w:val="Normal"/>
+        </w:rPr>
         <w:t xml:space="preserve"> (1942)</w:t>
       </w:r>
     </w:p>
     <w:p>
+      <w:pPr>
+        <w:pStyle w:val="Heading3"/>
+      </w:pPr>
       <w:r>
+        <w:rPr>
+          <w:rStyle w:val="Normal"/>
+        </w:rPr>
         <w:t xml:space="preserve">Pacific Theatre</w:t>
       </w:r>
     </w:p>
     <w:p>
+      <w:pPr>
+        <w:pStyle w:val="Heading4"/>
+      </w:pPr>
       <w:r>
+        <w:rPr>
+          <w:rStyle w:val="Normal"/>
+        </w:rPr>
         <w:t xml:space="preserve">Initial Engagements</w:t>
       </w:r>
     </w:p>
@@ -366,10 +522,14 @@
       <w:pPr>
         <w:numPr>
           <w:ilvl w:val="0"/>
-          <w:numId w:val="5101"/>
+          <w:numId w:val="5409"/>
         </w:numPr>
+        <w:pStyle w:val="ListNumber"/>
       </w:pPr>
       <w:r>
+        <w:rPr>
+          <w:rStyle w:val="Normal"/>
+        </w:rPr>
         <w:t xml:space="preserve">Following Japan's entry into the war, Australia faced direct threats to its territory.</w:t>
       </w:r>
     </w:p>
@@ -377,24 +537,38 @@
       <w:pPr>
         <w:numPr>
           <w:ilvl w:val="0"/>
-          <w:numId w:val="5101"/>
+          <w:numId w:val="5409"/>
         </w:numPr>
+        <w:pStyle w:val="ListNumber"/>
       </w:pPr>
       <w:r>
+        <w:rPr>
+          <w:rStyle w:val="Normal"/>
+        </w:rPr>
         <w:t xml:space="preserve">The </w:t>
       </w:r>
       <w:r>
         <w:rPr>
+          <w:rStyle w:val="Strong"/>
           <w:b/>
         </w:rPr>
         <w:t xml:space="preserve">Fall of Singapore</w:t>
       </w:r>
       <w:r>
+        <w:rPr>
+          <w:rStyle w:val="Normal"/>
+        </w:rPr>
         <w:t xml:space="preserve"> in 1942 was a significant blow, resulting in many Australian soldiers becoming prisoners of war.</w:t>
       </w:r>
     </w:p>
     <w:p>
+      <w:pPr>
+        <w:pStyle w:val="Heading4"/>
+      </w:pPr>
       <w:r>
+        <w:rPr>
+          <w:rStyle w:val="Normal"/>
+        </w:rPr>
         <w:t xml:space="preserve">Defense of Australia</w:t>
       </w:r>
     </w:p>
@@ -402,19 +576,27 @@
       <w:pPr>
         <w:numPr>
           <w:ilvl w:val="0"/>
-          <w:numId w:val="1813"/>
+          <w:numId w:val="2030"/>
         </w:numPr>
+        <w:pStyle w:val="ListNumber"/>
       </w:pPr>
       <w:r>
+        <w:rPr>
+          <w:rStyle w:val="Normal"/>
+        </w:rPr>
         <w:t xml:space="preserve">The </w:t>
       </w:r>
       <w:r>
         <w:rPr>
+          <w:rStyle w:val="Strong"/>
           <w:b/>
         </w:rPr>
         <w:t xml:space="preserve">Battle of the Coral Sea</w:t>
       </w:r>
       <w:r>
+        <w:rPr>
+          <w:rStyle w:val="Normal"/>
+        </w:rPr>
         <w:t xml:space="preserve"> (May 1942) marked the turning point in the Pacific, with Australian and American forces halting the Japanese advance.</w:t>
       </w:r>
     </w:p>
@@ -422,38 +604,62 @@
       <w:pPr>
         <w:numPr>
           <w:ilvl w:val="0"/>
-          <w:numId w:val="1813"/>
+          <w:numId w:val="2030"/>
         </w:numPr>
+        <w:pStyle w:val="ListNumber"/>
       </w:pPr>
       <w:r>
+        <w:rPr>
+          <w:rStyle w:val="Normal"/>
+        </w:rPr>
         <w:t xml:space="preserve">Australian troops were also involved in the </w:t>
       </w:r>
       <w:r>
         <w:rPr>
+          <w:rStyle w:val="Strong"/>
           <w:b/>
         </w:rPr>
         <w:t xml:space="preserve">New Guinea Campaign</w:t>
       </w:r>
       <w:r>
+        <w:rPr>
+          <w:rStyle w:val="Normal"/>
+        </w:rPr>
         <w:t xml:space="preserve">, notably the </w:t>
       </w:r>
       <w:r>
         <w:rPr>
+          <w:rStyle w:val="Strong"/>
           <w:b/>
         </w:rPr>
         <w:t xml:space="preserve">Kokoda Track Campaign</w:t>
       </w:r>
       <w:r>
+        <w:rPr>
+          <w:rStyle w:val="Normal"/>
+        </w:rPr>
         <w:t xml:space="preserve">.</w:t>
       </w:r>
     </w:p>
     <w:p>
+      <w:pPr>
+        <w:pStyle w:val="Heading2"/>
+      </w:pPr>
       <w:r>
+        <w:rPr>
+          <w:rStyle w:val="Normal"/>
+        </w:rPr>
         <w:t xml:space="preserve">Home Front</w:t>
       </w:r>
     </w:p>
     <w:p>
+      <w:pPr>
+        <w:pStyle w:val="Heading3"/>
+      </w:pPr>
       <w:r>
+        <w:rPr>
+          <w:rStyle w:val="Normal"/>
+        </w:rPr>
         <w:t xml:space="preserve">Economic Measures</w:t>
       </w:r>
     </w:p>
@@ -461,10 +667,14 @@
       <w:pPr>
         <w:numPr>
           <w:ilvl w:val="0"/>
-          <w:numId w:val="6468"/>
+          <w:numId w:val="2827"/>
         </w:numPr>
+        <w:pStyle w:val="ListNumber"/>
       </w:pPr>
       <w:r>
+        <w:rPr>
+          <w:rStyle w:val="Normal"/>
+        </w:rPr>
         <w:t xml:space="preserve">The war led to significant changes in Australia's economy.</w:t>
       </w:r>
     </w:p>
@@ -472,16 +682,21 @@
       <w:pPr>
         <w:numPr>
           <w:ilvl w:val="0"/>
-          <w:numId w:val="6468"/>
+          <w:numId w:val="2827"/>
         </w:numPr>
+        <w:pStyle w:val="ListNumber"/>
       </w:pPr>
       <w:r>
         <w:rPr>
+          <w:rStyle w:val="Strong"/>
           <w:b/>
         </w:rPr>
         <w:t xml:space="preserve">Rationing</w:t>
       </w:r>
       <w:r>
+        <w:rPr>
+          <w:rStyle w:val="Normal"/>
+        </w:rPr>
         <w:t xml:space="preserve"> was introduced to manage shortages of essential goods.</w:t>
       </w:r>
     </w:p>
@@ -489,33 +704,51 @@
       <w:pPr>
         <w:numPr>
           <w:ilvl w:val="0"/>
-          <w:numId w:val="6468"/>
+          <w:numId w:val="2827"/>
         </w:numPr>
+        <w:pStyle w:val="ListNumber"/>
       </w:pPr>
       <w:r>
+        <w:rPr>
+          <w:rStyle w:val="Normal"/>
+        </w:rPr>
         <w:t xml:space="preserve">The government also encouraged </w:t>
       </w:r>
       <w:r>
         <w:rPr>
+          <w:rStyle w:val="Strong"/>
           <w:b/>
         </w:rPr>
         <w:t xml:space="preserve">war bonds</w:t>
       </w:r>
       <w:r>
+        <w:rPr>
+          <w:rStyle w:val="Normal"/>
+        </w:rPr>
         <w:t xml:space="preserve"> and </w:t>
       </w:r>
       <w:r>
         <w:rPr>
+          <w:rStyle w:val="Strong"/>
           <w:b/>
         </w:rPr>
         <w:t xml:space="preserve">savings programs</w:t>
       </w:r>
       <w:r>
+        <w:rPr>
+          <w:rStyle w:val="Normal"/>
+        </w:rPr>
         <w:t xml:space="preserve"> to support the war effort.</w:t>
       </w:r>
     </w:p>
     <w:p>
+      <w:pPr>
+        <w:pStyle w:val="Heading3"/>
+      </w:pPr>
       <w:r>
+        <w:rPr>
+          <w:rStyle w:val="Normal"/>
+        </w:rPr>
         <w:t xml:space="preserve">Social Changes</w:t>
       </w:r>
     </w:p>
@@ -523,10 +756,14 @@
       <w:pPr>
         <w:numPr>
           <w:ilvl w:val="0"/>
-          <w:numId w:val="9290"/>
+          <w:numId w:val="2397"/>
         </w:numPr>
+        <w:pStyle w:val="ListNumber"/>
       </w:pPr>
       <w:r>
+        <w:rPr>
+          <w:rStyle w:val="Normal"/>
+        </w:rPr>
         <w:t xml:space="preserve">The role of women in the workforce expanded significantly, with many taking on jobs traditionally held by men.
 </w:t>
       </w:r>
@@ -535,28 +772,40 @@
       <w:pPr>
         <w:numPr>
           <w:ilvl w:val="1"/>
-          <w:numId w:val="9290"/>
+          <w:numId w:val="2397"/>
         </w:numPr>
+        <w:pStyle w:val="ListNumber"/>
       </w:pPr>
       <w:r>
+        <w:rPr>
+          <w:rStyle w:val="Normal"/>
+        </w:rPr>
         <w:t xml:space="preserve">The establishment of the </w:t>
       </w:r>
       <w:r>
         <w:rPr>
+          <w:rStyle w:val="Strong"/>
           <w:b/>
         </w:rPr>
         <w:t xml:space="preserve">Australian Women's Army Service</w:t>
       </w:r>
       <w:r>
+        <w:rPr>
+          <w:rStyle w:val="Normal"/>
+        </w:rPr>
         <w:t xml:space="preserve"> (AWAS) and the </w:t>
       </w:r>
       <w:r>
         <w:rPr>
+          <w:rStyle w:val="Strong"/>
           <w:b/>
         </w:rPr>
         <w:t xml:space="preserve">Women's Auxiliary Australian Air Force</w:t>
       </w:r>
       <w:r>
+        <w:rPr>
+          <w:rStyle w:val="Normal"/>
+        </w:rPr>
         <w:t xml:space="preserve"> (WAAAF) marked key developments.
 </w:t>
       </w:r>
@@ -565,10 +814,14 @@
       <w:pPr>
         <w:numPr>
           <w:ilvl w:val="2"/>
-          <w:numId w:val="9290"/>
+          <w:numId w:val="2397"/>
         </w:numPr>
+        <w:pStyle w:val="ListNumber"/>
       </w:pPr>
       <w:r>
+        <w:rPr>
+          <w:rStyle w:val="Normal"/>
+        </w:rPr>
         <w:t xml:space="preserve">this is a third level bullet point</w:t>
       </w:r>
     </w:p>
@@ -576,20 +829,36 @@
       <w:pPr>
         <w:numPr>
           <w:ilvl w:val="1"/>
-          <w:numId w:val="9290"/>
+          <w:numId w:val="2397"/>
         </w:numPr>
+        <w:pStyle w:val="ListNumber"/>
       </w:pPr>
       <w:r>
+        <w:rPr>
+          <w:rStyle w:val="Normal"/>
+        </w:rPr>
         <w:t xml:space="preserve">this is a third level bullet point</w:t>
       </w:r>
     </w:p>
     <w:p>
+      <w:pPr>
+        <w:pStyle w:val="Heading2"/>
+      </w:pPr>
       <w:r>
+        <w:rPr>
+          <w:rStyle w:val="Normal"/>
+        </w:rPr>
         <w:t xml:space="preserve">Post-War Impact</w:t>
       </w:r>
     </w:p>
     <w:p>
+      <w:pPr>
+        <w:pStyle w:val="Heading3"/>
+      </w:pPr>
       <w:r>
+        <w:rPr>
+          <w:rStyle w:val="Normal"/>
+        </w:rPr>
         <w:t xml:space="preserve">Veterans' Return</w:t>
       </w:r>
     </w:p>
@@ -597,10 +866,14 @@
       <w:pPr>
         <w:numPr>
           <w:ilvl w:val="0"/>
-          <w:numId w:val="8128"/>
+          <w:numId w:val="8000"/>
         </w:numPr>
+        <w:pStyle w:val="ListNumber"/>
       </w:pPr>
       <w:r>
+        <w:rPr>
+          <w:rStyle w:val="Normal"/>
+        </w:rPr>
         <w:t xml:space="preserve">The return of service members to civilian life posed challenges, including employment and psychological adjustment.</w:t>
       </w:r>
     </w:p>
@@ -608,24 +881,38 @@
       <w:pPr>
         <w:numPr>
           <w:ilvl w:val="0"/>
-          <w:numId w:val="8128"/>
+          <w:numId w:val="8000"/>
         </w:numPr>
+        <w:pStyle w:val="ListNumber"/>
       </w:pPr>
       <w:r>
+        <w:rPr>
+          <w:rStyle w:val="Normal"/>
+        </w:rPr>
         <w:t xml:space="preserve">The government implemented various support programs, including the </w:t>
       </w:r>
       <w:r>
         <w:rPr>
+          <w:rStyle w:val="Strong"/>
           <w:b/>
         </w:rPr>
         <w:t xml:space="preserve">Repatriation Department</w:t>
       </w:r>
       <w:r>
+        <w:rPr>
+          <w:rStyle w:val="Normal"/>
+        </w:rPr>
         <w:t xml:space="preserve">.</w:t>
       </w:r>
     </w:p>
     <w:p>
+      <w:pPr>
+        <w:pStyle w:val="Heading3"/>
+      </w:pPr>
       <w:r>
+        <w:rPr>
+          <w:rStyle w:val="Normal"/>
+        </w:rPr>
         <w:t xml:space="preserve">Economic Growth</w:t>
       </w:r>
     </w:p>
@@ -633,10 +920,14 @@
       <w:pPr>
         <w:numPr>
           <w:ilvl w:val="0"/>
-          <w:numId w:val="5125"/>
+          <w:numId w:val="2926"/>
         </w:numPr>
+        <w:pStyle w:val="ListNumber"/>
       </w:pPr>
       <w:r>
+        <w:rPr>
+          <w:rStyle w:val="Normal"/>
+        </w:rPr>
         <w:t xml:space="preserve">Post-war Australia experienced significant economic growth and industrial expansion.</w:t>
       </w:r>
     </w:p>
@@ -644,15 +935,25 @@
       <w:pPr>
         <w:numPr>
           <w:ilvl w:val="0"/>
-          <w:numId w:val="5125"/>
+          <w:numId w:val="2926"/>
         </w:numPr>
+        <w:pStyle w:val="ListNumber"/>
       </w:pPr>
       <w:r>
+        <w:rPr>
+          <w:rStyle w:val="Normal"/>
+        </w:rPr>
         <w:t xml:space="preserve">Immigration policies were relaxed, leading to a large influx of immigrants, which contributed to the nation's growth.</w:t>
       </w:r>
     </w:p>
     <w:p>
+      <w:pPr>
+        <w:pStyle w:val="Heading2"/>
+      </w:pPr>
       <w:r>
+        <w:rPr>
+          <w:rStyle w:val="Normal"/>
+        </w:rPr>
         <w:t xml:space="preserve">Key Figures</w:t>
       </w:r>
     </w:p>
@@ -660,16 +961,21 @@
       <w:pPr>
         <w:numPr>
           <w:ilvl w:val="0"/>
-          <w:numId w:val="1670"/>
+          <w:numId w:val="9378"/>
         </w:numPr>
+        <w:pStyle w:val="ListNumber"/>
       </w:pPr>
       <w:r>
         <w:rPr>
+          <w:rStyle w:val="Strong"/>
           <w:b/>
         </w:rPr>
         <w:t xml:space="preserve">Robert Menzies</w:t>
       </w:r>
       <w:r>
+        <w:rPr>
+          <w:rStyle w:val="Normal"/>
+        </w:rPr>
         <w:t xml:space="preserve"> - Prime Minister at the outbreak of the war.</w:t>
       </w:r>
     </w:p>
@@ -677,16 +983,21 @@
       <w:pPr>
         <w:numPr>
           <w:ilvl w:val="0"/>
-          <w:numId w:val="1670"/>
+          <w:numId w:val="9378"/>
         </w:numPr>
+        <w:pStyle w:val="ListNumber"/>
       </w:pPr>
       <w:r>
         <w:rPr>
+          <w:rStyle w:val="Strong"/>
           <w:b/>
         </w:rPr>
         <w:t xml:space="preserve">John Curtin</w:t>
       </w:r>
       <w:r>
+        <w:rPr>
+          <w:rStyle w:val="Normal"/>
+        </w:rPr>
         <w:t xml:space="preserve"> - Prime Minister during critical war years, known for his leadership.</w:t>
       </w:r>
     </w:p>
@@ -694,21 +1005,32 @@
       <w:pPr>
         <w:numPr>
           <w:ilvl w:val="0"/>
-          <w:numId w:val="1670"/>
+          <w:numId w:val="9378"/>
         </w:numPr>
+        <w:pStyle w:val="ListNumber"/>
       </w:pPr>
       <w:r>
         <w:rPr>
+          <w:rStyle w:val="Strong"/>
           <w:b/>
         </w:rPr>
         <w:t xml:space="preserve">General Sir Thomas Blamey</w:t>
       </w:r>
       <w:r>
+        <w:rPr>
+          <w:rStyle w:val="Normal"/>
+        </w:rPr>
         <w:t xml:space="preserve"> - Commander of Australian forces in the Middle East and later in the Pacific.</w:t>
       </w:r>
     </w:p>
     <w:p>
+      <w:pPr>
+        <w:pStyle w:val="Heading2"/>
+      </w:pPr>
       <w:r>
+        <w:rPr>
+          <w:rStyle w:val="Normal"/>
+        </w:rPr>
         <w:t xml:space="preserve">References</w:t>
       </w:r>
     </w:p>
@@ -716,10 +1038,14 @@
       <w:pPr>
         <w:numPr>
           <w:ilvl w:val="0"/>
-          <w:numId w:val="2174"/>
+          <w:numId w:val="2783"/>
         </w:numPr>
+        <w:pStyle w:val="ListBullet"/>
       </w:pPr>
       <w:r>
+        <w:rPr>
+          <w:rStyle w:val="Normal"/>
+        </w:rPr>
         <w:t xml:space="preserve">Australian War Memorial. </w:t>
       </w:r>
       <w:hyperlink w:id="https://www.awm.gov.au/articles/second-world-war" w:tgtFrame="_blank">
@@ -732,10 +1058,14 @@
       <w:pPr>
         <w:numPr>
           <w:ilvl w:val="0"/>
-          <w:numId w:val="2174"/>
+          <w:numId w:val="2783"/>
         </w:numPr>
+        <w:pStyle w:val="ListBullet"/>
       </w:pPr>
       <w:r>
+        <w:rPr>
+          <w:rStyle w:val="Normal"/>
+        </w:rPr>
         <w:t xml:space="preserve">Department of Veterans' Affairs. </w:t>
       </w:r>
       <w:hyperlink w:id="https://anzacportal.dva.gov.au/wars-and-missions/ww2" w:tgtFrame="_blank">
@@ -748,21 +1078,32 @@
       <w:pPr>
         <w:numPr>
           <w:ilvl w:val="0"/>
-          <w:numId w:val="2174"/>
+          <w:numId w:val="2783"/>
         </w:numPr>
+        <w:pStyle w:val="ListBullet"/>
       </w:pPr>
       <w:r>
+        <w:rPr>
+          <w:rStyle w:val="Normal"/>
+        </w:rPr>
         <w:t xml:space="preserve">"The Second World War and Australia," Australian Government.</w:t>
       </w:r>
     </w:p>
     <w:p>
+      <w:pPr>
+        <w:pStyle w:val="Normal"/>
+      </w:pPr>
       <w:r>
         <w:rPr>
+          <w:rStyle w:val="Strong"/>
           <w:b/>
         </w:rPr>
         <w:t xml:space="preserve">Note</w:t>
       </w:r>
       <w:r>
+        <w:rPr>
+          <w:rStyle w:val="Normal"/>
+        </w:rPr>
         <w:t xml:space="preserve">: This report provides a comprehensive overview of Australia's involvement in World War II. For further reading, consider exploring the references listed above.</w:t>
       </w:r>
     </w:p>

</xml_diff>